<commit_message>
Siguiendo con los cambios
</commit_message>
<xml_diff>
--- a/Análisis documentos educación.docx
+++ b/Análisis documentos educación.docx
@@ -2,6 +2,24 @@
 <file path=word/document.xml><?xml version="1.0" encoding="utf-8"?>
 <w:document xmlns:wpc="http://schemas.microsoft.com/office/word/2010/wordprocessingCanvas" xmlns:mc="http://schemas.openxmlformats.org/markup-compatibility/2006" xmlns:o="urn:schemas-microsoft-com:office:office" xmlns:r="http://schemas.openxmlformats.org/officeDocument/2006/relationships" xmlns:m="http://schemas.openxmlformats.org/officeDocument/2006/math" xmlns:v="urn:schemas-microsoft-com:vml" xmlns:wp14="http://schemas.microsoft.com/office/word/2010/wordprocessingDrawing" xmlns:wp="http://schemas.openxmlformats.org/drawingml/2006/wordprocessingDrawing" xmlns:w10="urn:schemas-microsoft-com:office:word" xmlns:w="http://schemas.openxmlformats.org/wordprocessingml/2006/main" xmlns:w14="http://schemas.microsoft.com/office/word/2010/wordml" xmlns:w15="http://schemas.microsoft.com/office/word/2012/wordml" xmlns:wpg="http://schemas.microsoft.com/office/word/2010/wordprocessingGroup" xmlns:wpi="http://schemas.microsoft.com/office/word/2010/wordprocessingInk" xmlns:wne="http://schemas.microsoft.com/office/word/2006/wordml" xmlns:wps="http://schemas.microsoft.com/office/word/2010/wordprocessingShape" mc:Ignorable="w14 w15 wp14">
   <w:body>
+    <w:p>
+      <w:pPr>
+        <w:jc w:val="center"/>
+        <w:rPr>
+          <w:b/>
+          <w:sz w:val="28"/>
+          <w:szCs w:val="28"/>
+        </w:rPr>
+      </w:pPr>
+      <w:r>
+        <w:rPr>
+          <w:b/>
+          <w:sz w:val="28"/>
+          <w:szCs w:val="28"/>
+        </w:rPr>
+        <w:t>Análisis documentos de Educación infantil y primaria</w:t>
+      </w:r>
+    </w:p>
     <w:p>
       <w:pPr>
         <w:rPr>
@@ -234,7 +252,11 @@
         <w:t xml:space="preserve">Alimentación: </w:t>
       </w:r>
       <w:r>
-        <w:t>implicar al niño en la actividad de compra de alimentos para que aprenda la cantidad y calidad de la alimentación. Otra actividad que reforzaría la idea de dieta equilibrada sería la elaboración de menús. Respecto al apartado del profesor, éste debería contar con un apartado que permitiese comprobar la evolución del alumno (aciertos y fallos).</w:t>
+        <w:t xml:space="preserve">implicar al niño en la actividad de compra de alimentos para que aprenda la cantidad y calidad de la alimentación. Otra actividad que reforzaría la idea de dieta equilibrada sería la elaboración de menús. Respecto </w:t>
+      </w:r>
+      <w:r>
+        <w:lastRenderedPageBreak/>
+        <w:t>al apartado del profesor, éste debería contar con un apartado que permitiese comprobar la evolución del alumno (aciertos y fallos).</w:t>
       </w:r>
     </w:p>
     <w:p>
@@ -247,7 +269,6 @@
         <w:jc w:val="both"/>
       </w:pPr>
       <w:r>
-        <w:lastRenderedPageBreak/>
         <w:t>Avances tecnológicos: a través de una línea del tiempo el alumno podrá visualizar los cambios e innovaciones tecnológicas y conocer su impacto sobre la vida cotidiana de las personas. Por otra parte, permitir que el alumno especule sobre cómo él se verá en un futuro cercano.</w:t>
       </w:r>
     </w:p>
@@ -326,16 +347,60 @@
       <w:r>
         <w:tab/>
       </w:r>
+      <w:r>
+        <w:t>Aplicaci</w:t>
+      </w:r>
+      <w:r>
+        <w:t xml:space="preserve">ón supeditada al libro con tres tipos de contenido: teórico, práctico y extra. </w:t>
+      </w:r>
+    </w:p>
+    <w:p>
+      <w:pPr>
+        <w:jc w:val="both"/>
+      </w:pPr>
+      <w:r>
+        <w:tab/>
+        <w:t>Apoyar al niño con pistas al responder erróneamente. Fomentar las actividades grupales para hacer que los niños compitan entre ellos, todos los grupos obtienen recompensa pierdan o ganen.</w:t>
+      </w:r>
+    </w:p>
+    <w:p>
+      <w:pPr>
+        <w:jc w:val="both"/>
+        <w:rPr>
+          <w:u w:val="single"/>
+        </w:rPr>
+      </w:pPr>
+      <w:r>
+        <w:rPr>
+          <w:u w:val="single"/>
+        </w:rPr>
+        <w:t>Documento Jorge Díaz.</w:t>
+      </w:r>
+    </w:p>
+    <w:p>
+      <w:pPr>
+        <w:jc w:val="both"/>
+      </w:pPr>
+    </w:p>
+    <w:p>
+      <w:pPr>
+        <w:jc w:val="both"/>
+        <w:rPr>
+          <w:b/>
+          <w:sz w:val="28"/>
+          <w:szCs w:val="28"/>
+        </w:rPr>
+      </w:pPr>
+      <w:r>
+        <w:rPr>
+          <w:b/>
+          <w:sz w:val="28"/>
+          <w:szCs w:val="28"/>
+        </w:rPr>
+        <w:t>Resumen de requisitos</w:t>
+      </w:r>
       <w:bookmarkStart w:id="0" w:name="_GoBack"/>
       <w:bookmarkEnd w:id="0"/>
-    </w:p>
-    <w:p>
-      <w:pPr>
-        <w:jc w:val="both"/>
-      </w:pPr>
-      <w:r>
-        <w:tab/>
-      </w:r>
     </w:p>
     <w:sectPr>
       <w:pgSz w:w="11906" w:h="16838"/>

</xml_diff>